<commit_message>
Added a step to the instructions
</commit_message>
<xml_diff>
--- a/Deployment instructions.docx
+++ b/Deployment instructions.docx
@@ -894,106 +894,225 @@
           <w:szCs w:val="28"/>
         </w:rPr>
       </w:pPr>
-      <w:r>
-        <w:rPr>
-          <w:sz w:val="28"/>
-          <w:szCs w:val="28"/>
-        </w:rPr>
-        <w:t>To stop</w:t>
-      </w:r>
-      <w:r>
-        <w:rPr>
-          <w:sz w:val="28"/>
-          <w:szCs w:val="28"/>
-        </w:rPr>
-        <w:t xml:space="preserve"> the </w:t>
-      </w:r>
-      <w:proofErr w:type="gramStart"/>
-      <w:r>
-        <w:rPr>
-          <w:sz w:val="28"/>
-          <w:szCs w:val="28"/>
-        </w:rPr>
-        <w:t>container</w:t>
-      </w:r>
-      <w:proofErr w:type="gramEnd"/>
-      <w:r>
-        <w:rPr>
-          <w:sz w:val="28"/>
-          <w:szCs w:val="28"/>
-        </w:rPr>
-        <w:t xml:space="preserve"> use the command:</w:t>
-      </w:r>
-    </w:p>
-    <w:p>
-      <w:pPr>
-        <w:bidi w:val="0"/>
-        <w:rPr>
-          <w:b/>
-          <w:bCs/>
-          <w:sz w:val="28"/>
-          <w:szCs w:val="28"/>
-        </w:rPr>
-      </w:pPr>
-      <w:r>
-        <w:rPr>
-          <w:b/>
-          <w:bCs/>
-          <w:sz w:val="28"/>
-          <w:szCs w:val="28"/>
-        </w:rPr>
-        <w:t>`</w:t>
-      </w:r>
-      <w:proofErr w:type="spellStart"/>
-      <w:r>
-        <w:rPr>
-          <w:b/>
-          <w:bCs/>
-          <w:sz w:val="28"/>
-          <w:szCs w:val="28"/>
-        </w:rPr>
-        <w:t>sudo</w:t>
-      </w:r>
-      <w:proofErr w:type="spellEnd"/>
-      <w:r>
-        <w:rPr>
-          <w:b/>
-          <w:bCs/>
-          <w:sz w:val="28"/>
-          <w:szCs w:val="28"/>
-        </w:rPr>
-        <w:t xml:space="preserve"> </w:t>
-      </w:r>
-      <w:proofErr w:type="spellStart"/>
-      <w:r>
-        <w:rPr>
-          <w:b/>
-          <w:bCs/>
-          <w:sz w:val="28"/>
-          <w:szCs w:val="28"/>
-        </w:rPr>
-        <w:t>docker</w:t>
-      </w:r>
-      <w:proofErr w:type="spellEnd"/>
-      <w:r>
-        <w:rPr>
-          <w:b/>
-          <w:bCs/>
-          <w:sz w:val="28"/>
-          <w:szCs w:val="28"/>
-        </w:rPr>
-        <w:t xml:space="preserve"> </w:t>
+    </w:p>
+    <w:p>
+      <w:pPr>
+        <w:bidi w:val="0"/>
+        <w:rPr>
+          <w:sz w:val="28"/>
+          <w:szCs w:val="28"/>
+        </w:rPr>
+      </w:pPr>
+    </w:p>
+    <w:p>
+      <w:pPr>
+        <w:bidi w:val="0"/>
+        <w:rPr>
+          <w:sz w:val="28"/>
+          <w:szCs w:val="28"/>
+        </w:rPr>
+      </w:pPr>
+    </w:p>
+    <w:p>
+      <w:pPr>
+        <w:bidi w:val="0"/>
+        <w:rPr>
+          <w:b/>
+          <w:bCs/>
+          <w:sz w:val="36"/>
+          <w:szCs w:val="36"/>
+          <w:u w:val="single"/>
+        </w:rPr>
+      </w:pPr>
+      <w:r>
+        <w:rPr>
+          <w:b/>
+          <w:bCs/>
+          <w:sz w:val="36"/>
+          <w:szCs w:val="36"/>
+          <w:u w:val="single"/>
+        </w:rPr>
+        <w:lastRenderedPageBreak/>
+        <w:t>Step 4</w:t>
+      </w:r>
+      <w:r>
+        <w:rPr>
+          <w:b/>
+          <w:bCs/>
+          <w:sz w:val="36"/>
+          <w:szCs w:val="36"/>
+          <w:u w:val="single"/>
+        </w:rPr>
+        <w:t>:</w:t>
+      </w:r>
+    </w:p>
+    <w:p>
+      <w:pPr>
+        <w:bidi w:val="0"/>
+        <w:rPr>
+          <w:sz w:val="28"/>
+          <w:szCs w:val="28"/>
+        </w:rPr>
+      </w:pPr>
+      <w:r>
+        <w:rPr>
+          <w:sz w:val="28"/>
+          <w:szCs w:val="28"/>
+        </w:rPr>
+        <w:t xml:space="preserve">To check if the </w:t>
+      </w:r>
+      <w:r>
+        <w:rPr>
+          <w:sz w:val="28"/>
+          <w:szCs w:val="28"/>
+        </w:rPr>
+        <w:t>Docker</w:t>
       </w:r>
       <w:bookmarkStart w:id="0" w:name="_GoBack"/>
       <w:bookmarkEnd w:id="0"/>
       <w:r>
         <w:rPr>
-          <w:b/>
-          <w:bCs/>
-          <w:sz w:val="28"/>
-          <w:szCs w:val="28"/>
-        </w:rPr>
-        <w:t>stop *</w:t>
+          <w:sz w:val="28"/>
+          <w:szCs w:val="28"/>
+        </w:rPr>
+        <w:t xml:space="preserve"> runs we should see in the command line the id of the image and then we need to go to our browser</w:t>
+      </w:r>
+    </w:p>
+    <w:p>
+      <w:pPr>
+        <w:bidi w:val="0"/>
+        <w:rPr>
+          <w:sz w:val="28"/>
+          <w:szCs w:val="28"/>
+        </w:rPr>
+      </w:pPr>
+      <w:r>
+        <w:rPr>
+          <w:sz w:val="28"/>
+          <w:szCs w:val="28"/>
+        </w:rPr>
+        <w:t>And write "localhost:8080" as the URL, you should see "Hello World".</w:t>
+      </w:r>
+    </w:p>
+    <w:p>
+      <w:pPr>
+        <w:bidi w:val="0"/>
+        <w:rPr>
+          <w:b/>
+          <w:bCs/>
+          <w:sz w:val="36"/>
+          <w:szCs w:val="36"/>
+          <w:u w:val="single"/>
+        </w:rPr>
+      </w:pPr>
+      <w:r>
+        <w:rPr>
+          <w:b/>
+          <w:bCs/>
+          <w:sz w:val="36"/>
+          <w:szCs w:val="36"/>
+          <w:u w:val="single"/>
+        </w:rPr>
+        <w:t>Step 5:</w:t>
+      </w:r>
+    </w:p>
+    <w:p>
+      <w:pPr>
+        <w:bidi w:val="0"/>
+        <w:rPr>
+          <w:sz w:val="28"/>
+          <w:szCs w:val="28"/>
+        </w:rPr>
+      </w:pPr>
+      <w:r>
+        <w:rPr>
+          <w:sz w:val="28"/>
+          <w:szCs w:val="28"/>
+        </w:rPr>
+        <w:t>To stop</w:t>
+      </w:r>
+      <w:r>
+        <w:rPr>
+          <w:sz w:val="28"/>
+          <w:szCs w:val="28"/>
+        </w:rPr>
+        <w:t xml:space="preserve"> the </w:t>
+      </w:r>
+      <w:proofErr w:type="gramStart"/>
+      <w:r>
+        <w:rPr>
+          <w:sz w:val="28"/>
+          <w:szCs w:val="28"/>
+        </w:rPr>
+        <w:t>container</w:t>
+      </w:r>
+      <w:proofErr w:type="gramEnd"/>
+      <w:r>
+        <w:rPr>
+          <w:sz w:val="28"/>
+          <w:szCs w:val="28"/>
+        </w:rPr>
+        <w:t xml:space="preserve"> use the command:</w:t>
+      </w:r>
+    </w:p>
+    <w:p>
+      <w:pPr>
+        <w:bidi w:val="0"/>
+        <w:rPr>
+          <w:b/>
+          <w:bCs/>
+          <w:sz w:val="28"/>
+          <w:szCs w:val="28"/>
+        </w:rPr>
+      </w:pPr>
+      <w:r>
+        <w:rPr>
+          <w:b/>
+          <w:bCs/>
+          <w:sz w:val="28"/>
+          <w:szCs w:val="28"/>
+        </w:rPr>
+        <w:t>`</w:t>
+      </w:r>
+      <w:proofErr w:type="spellStart"/>
+      <w:r>
+        <w:rPr>
+          <w:b/>
+          <w:bCs/>
+          <w:sz w:val="28"/>
+          <w:szCs w:val="28"/>
+        </w:rPr>
+        <w:t>sudo</w:t>
+      </w:r>
+      <w:proofErr w:type="spellEnd"/>
+      <w:r>
+        <w:rPr>
+          <w:b/>
+          <w:bCs/>
+          <w:sz w:val="28"/>
+          <w:szCs w:val="28"/>
+        </w:rPr>
+        <w:t xml:space="preserve"> </w:t>
+      </w:r>
+      <w:proofErr w:type="spellStart"/>
+      <w:r>
+        <w:rPr>
+          <w:b/>
+          <w:bCs/>
+          <w:sz w:val="28"/>
+          <w:szCs w:val="28"/>
+        </w:rPr>
+        <w:t>docker</w:t>
+      </w:r>
+      <w:proofErr w:type="spellEnd"/>
+      <w:r>
+        <w:rPr>
+          <w:b/>
+          <w:bCs/>
+          <w:sz w:val="28"/>
+          <w:szCs w:val="28"/>
+        </w:rPr>
+        <w:t xml:space="preserve"> stop *</w:t>
       </w:r>
       <w:r>
         <w:rPr>

</xml_diff>

<commit_message>
Finished last step in instructions
</commit_message>
<xml_diff>
--- a/Deployment instructions.docx
+++ b/Deployment instructions.docx
@@ -968,8 +968,6 @@
         </w:rPr>
         <w:t>Docker</w:t>
       </w:r>
-      <w:bookmarkStart w:id="0" w:name="_GoBack"/>
-      <w:bookmarkEnd w:id="0"/>
       <w:r>
         <w:rPr>
           <w:sz w:val="28"/>
@@ -1167,6 +1165,38 @@
           <w:szCs w:val="28"/>
         </w:rPr>
         <w:t>.</w:t>
+      </w:r>
+    </w:p>
+    <w:p>
+      <w:pPr>
+        <w:bidi w:val="0"/>
+        <w:rPr>
+          <w:sz w:val="28"/>
+          <w:szCs w:val="28"/>
+        </w:rPr>
+      </w:pPr>
+      <w:r>
+        <w:rPr>
+          <w:sz w:val="28"/>
+          <w:szCs w:val="28"/>
+        </w:rPr>
+        <w:t xml:space="preserve">it will take a bit time but when it's done the id that you inserted will be </w:t>
+      </w:r>
+      <w:bookmarkStart w:id="0" w:name="_GoBack"/>
+      <w:bookmarkEnd w:id="0"/>
+      <w:r>
+        <w:rPr>
+          <w:sz w:val="28"/>
+          <w:szCs w:val="28"/>
+        </w:rPr>
+        <w:t>printed (</w:t>
+      </w:r>
+      <w:r>
+        <w:rPr>
+          <w:sz w:val="28"/>
+          <w:szCs w:val="28"/>
+        </w:rPr>
+        <w:t>the exact amount of characters that you inserted in the stop command).</w:t>
       </w:r>
     </w:p>
     <w:sectPr>

</xml_diff>